<commit_message>
changed report and cat embedding
</commit_message>
<xml_diff>
--- a/Report.docx
+++ b/Report.docx
@@ -302,72 +302,112 @@
     </w:p>
     <w:p>
       <w:pPr>
-        <w:rPr>
-          <w:rFonts w:asciiTheme="minorBidi" w:hAnsiTheme="minorBidi"/>
-        </w:rPr>
-      </w:pPr>
-      <w:r>
-        <w:rPr>
-          <w:rFonts w:asciiTheme="minorBidi" w:hAnsiTheme="minorBidi"/>
-        </w:rPr>
-        <w:t xml:space="preserve">As for the model, we added an </w:t>
-      </w:r>
-      <w:r>
-        <w:rPr>
-          <w:rFonts w:asciiTheme="minorBidi" w:hAnsiTheme="minorBidi"/>
-        </w:rPr>
-        <w:t>LSTM</w:t>
-      </w:r>
-      <w:r>
-        <w:rPr>
-          <w:rFonts w:asciiTheme="minorBidi" w:hAnsiTheme="minorBidi"/>
-        </w:rPr>
-        <w:t xml:space="preserve"> layer, and a Dense layer afterwards.</w:t>
-      </w:r>
-      <w:r>
-        <w:rPr>
-          <w:rFonts w:asciiTheme="minorBidi" w:hAnsiTheme="minorBidi"/>
+        <w:pStyle w:val="HTMLPreformatted"/>
+        <w:rPr>
+          <w:rFonts w:asciiTheme="minorBidi" w:hAnsiTheme="minorBidi" w:cstheme="minorBidi"/>
+        </w:rPr>
+      </w:pPr>
+      <w:r>
+        <w:rPr>
+          <w:rFonts w:asciiTheme="minorBidi" w:hAnsiTheme="minorBidi" w:cstheme="minorBidi"/>
+        </w:rPr>
+        <w:t>As for the model, we added an LSTM layer</w:t>
+      </w:r>
+      <w:r>
+        <w:rPr>
+          <w:rFonts w:asciiTheme="minorBidi" w:hAnsiTheme="minorBidi" w:cstheme="minorBidi"/>
+        </w:rPr>
+        <w:t xml:space="preserve"> with 50 neurons</w:t>
+      </w:r>
+      <w:r>
+        <w:rPr>
+          <w:rFonts w:asciiTheme="minorBidi" w:hAnsiTheme="minorBidi" w:cstheme="minorBidi"/>
+        </w:rPr>
+        <w:t>, and a Dense layer afterwards.</w:t>
+      </w:r>
+      <w:r>
+        <w:rPr>
+          <w:rFonts w:asciiTheme="minorBidi" w:hAnsiTheme="minorBidi" w:cstheme="minorBidi"/>
         </w:rPr>
         <w:t xml:space="preserve"> We managed to get a result of </w:t>
       </w:r>
       <w:proofErr w:type="spellStart"/>
       <w:r>
         <w:rPr>
-          <w:rFonts w:asciiTheme="minorBidi" w:hAnsiTheme="minorBidi"/>
+          <w:rFonts w:asciiTheme="minorBidi" w:hAnsiTheme="minorBidi" w:cstheme="minorBidi"/>
         </w:rPr>
         <w:t>val_loss</w:t>
       </w:r>
       <w:proofErr w:type="spellEnd"/>
       <w:r>
         <w:rPr>
-          <w:rFonts w:asciiTheme="minorBidi" w:hAnsiTheme="minorBidi"/>
-        </w:rPr>
-        <w:t xml:space="preserve"> = </w:t>
-      </w:r>
-      <w:r>
-        <w:rPr>
-          <w:rFonts w:asciiTheme="minorBidi" w:hAnsiTheme="minorBidi"/>
-        </w:rPr>
-        <w:t>0.1052</w:t>
-      </w:r>
-      <w:r>
-        <w:rPr>
-          <w:rFonts w:asciiTheme="minorBidi" w:hAnsiTheme="minorBidi"/>
+          <w:rFonts w:asciiTheme="minorBidi" w:hAnsiTheme="minorBidi" w:cstheme="minorBidi"/>
+        </w:rPr>
+        <w:t xml:space="preserve"> = 0.10</w:t>
+      </w:r>
+      <w:r>
+        <w:rPr>
+          <w:rFonts w:asciiTheme="minorBidi" w:hAnsiTheme="minorBidi" w:cstheme="minorBidi"/>
+        </w:rPr>
+        <w:t>37</w:t>
+      </w:r>
+      <w:r>
+        <w:rPr>
+          <w:rFonts w:asciiTheme="minorBidi" w:hAnsiTheme="minorBidi" w:cstheme="minorBidi"/>
         </w:rPr>
         <w:t>.</w:t>
       </w:r>
       <w:r>
         <w:rPr>
-          <w:rFonts w:asciiTheme="minorBidi" w:hAnsiTheme="minorBidi"/>
-        </w:rPr>
-        <w:t xml:space="preserve"> The </w:t>
-      </w:r>
-      <w:r>
-        <w:rPr>
-          <w:rFonts w:asciiTheme="minorBidi" w:hAnsiTheme="minorBidi"/>
-        </w:rPr>
-        <w:t xml:space="preserve">predictions seem to be close to the actual values for the Energy consumption. </w:t>
-      </w:r>
+          <w:rFonts w:asciiTheme="minorBidi" w:hAnsiTheme="minorBidi" w:cstheme="minorBidi"/>
+        </w:rPr>
+        <w:t xml:space="preserve"> The predictions seem to be close to the actual values for the Energy consumption. </w:t>
+      </w:r>
+      <w:r>
+        <w:rPr>
+          <w:rFonts w:asciiTheme="minorBidi" w:hAnsiTheme="minorBidi" w:cstheme="minorBidi"/>
+        </w:rPr>
+        <w:t xml:space="preserve">The score of the model was </w:t>
+      </w:r>
+      <w:r>
+        <w:rPr>
+          <w:rFonts w:asciiTheme="minorBidi" w:hAnsiTheme="minorBidi" w:cstheme="minorBidi"/>
+        </w:rPr>
+        <w:t>0.9147159739131537</w:t>
+      </w:r>
+      <w:r>
+        <w:rPr>
+          <w:rFonts w:asciiTheme="minorBidi" w:hAnsiTheme="minorBidi" w:cstheme="minorBidi"/>
+        </w:rPr>
+        <w:t>. The model predicted the energy consumption of the house</w:t>
+      </w:r>
+      <w:r>
+        <w:rPr>
+          <w:rFonts w:asciiTheme="minorBidi" w:hAnsiTheme="minorBidi" w:cstheme="minorBidi"/>
+        </w:rPr>
+        <w:t xml:space="preserve"> </w:t>
+      </w:r>
+      <w:proofErr w:type="gramStart"/>
+      <w:r>
+        <w:rPr>
+          <w:rFonts w:asciiTheme="minorBidi" w:hAnsiTheme="minorBidi" w:cstheme="minorBidi"/>
+        </w:rPr>
+        <w:t>fairly well</w:t>
+      </w:r>
+      <w:proofErr w:type="gramEnd"/>
+      <w:r>
+        <w:rPr>
+          <w:rFonts w:asciiTheme="minorBidi" w:hAnsiTheme="minorBidi" w:cstheme="minorBidi"/>
+        </w:rPr>
+        <w:t>. The predicted values successfully corresponded to the energy peaks that occur during the day and week.</w:t>
+      </w:r>
+    </w:p>
+    <w:p>
+      <w:pPr>
+        <w:rPr>
+          <w:rFonts w:asciiTheme="minorBidi" w:hAnsiTheme="minorBidi"/>
+        </w:rPr>
+      </w:pPr>
     </w:p>
     <w:p>
       <w:pPr>
@@ -403,134 +443,185 @@
         <w:rPr>
           <w:rFonts w:asciiTheme="minorBidi" w:hAnsiTheme="minorBidi"/>
         </w:rPr>
-        <w:t>. We t</w:t>
-      </w:r>
-      <w:r>
-        <w:rPr>
-          <w:rFonts w:asciiTheme="minorBidi" w:hAnsiTheme="minorBidi"/>
-        </w:rPr>
-        <w:t xml:space="preserve">ried implementing all of these. The best improvement we got as from adding 50 more neurons to the LSTM layer; we managed to get a result of </w:t>
-      </w:r>
-      <w:proofErr w:type="spellStart"/>
-      <w:r>
-        <w:rPr>
-          <w:rFonts w:asciiTheme="minorBidi" w:hAnsiTheme="minorBidi"/>
-        </w:rPr>
-        <w:t>val_loss</w:t>
-      </w:r>
-      <w:proofErr w:type="spellEnd"/>
-      <w:r>
-        <w:rPr>
-          <w:rFonts w:asciiTheme="minorBidi" w:hAnsiTheme="minorBidi"/>
-        </w:rPr>
-        <w:t xml:space="preserve"> </w:t>
-      </w:r>
-      <w:r>
-        <w:rPr>
-          <w:rFonts w:asciiTheme="minorBidi" w:hAnsiTheme="minorBidi"/>
-        </w:rPr>
-        <w:t xml:space="preserve">= </w:t>
-      </w:r>
-      <w:r>
-        <w:rPr>
-          <w:rFonts w:asciiTheme="minorBidi" w:hAnsiTheme="minorBidi"/>
-        </w:rPr>
-        <w:t>0.1027</w:t>
-      </w:r>
-      <w:r>
-        <w:rPr>
-          <w:rFonts w:asciiTheme="minorBidi" w:hAnsiTheme="minorBidi"/>
-        </w:rPr>
-        <w:t>.</w:t>
-      </w:r>
-    </w:p>
-    <w:p>
-      <w:pPr>
-        <w:rPr>
-          <w:rFonts w:asciiTheme="minorBidi" w:hAnsiTheme="minorBidi"/>
-        </w:rPr>
-      </w:pPr>
-    </w:p>
-    <w:p>
-      <w:pPr>
-        <w:rPr>
-          <w:rFonts w:asciiTheme="minorBidi" w:hAnsiTheme="minorBidi"/>
-        </w:rPr>
-      </w:pPr>
-      <w:r>
-        <w:rPr>
-          <w:rFonts w:asciiTheme="minorBidi" w:hAnsiTheme="minorBidi"/>
-        </w:rPr>
-        <w:t xml:space="preserve">Then, we fitted </w:t>
-      </w:r>
-      <w:r>
-        <w:rPr>
-          <w:rFonts w:asciiTheme="minorBidi" w:hAnsiTheme="minorBidi"/>
-        </w:rPr>
-        <w:t>a classical machine learning model to the data to get a better benchmark:</w:t>
-      </w:r>
-      <w:r>
-        <w:rPr>
-          <w:rFonts w:asciiTheme="minorBidi" w:hAnsiTheme="minorBidi"/>
-        </w:rPr>
-        <w:t xml:space="preserve"> </w:t>
-      </w:r>
-      <w:r>
-        <w:rPr>
-          <w:rFonts w:asciiTheme="minorBidi" w:hAnsiTheme="minorBidi"/>
-        </w:rPr>
-        <w:t>Linear Regression Machine Learning algorithm</w:t>
-      </w:r>
-      <w:r>
-        <w:rPr>
-          <w:rFonts w:asciiTheme="minorBidi" w:hAnsiTheme="minorBidi"/>
-        </w:rPr>
-        <w:t>.</w:t>
-      </w:r>
-      <w:r>
-        <w:rPr>
-          <w:rFonts w:asciiTheme="minorBidi" w:hAnsiTheme="minorBidi"/>
-        </w:rPr>
-        <w:t xml:space="preserve"> Here we</w:t>
-      </w:r>
-      <w:r>
-        <w:rPr>
-          <w:rFonts w:asciiTheme="minorBidi" w:hAnsiTheme="minorBidi"/>
-        </w:rPr>
-        <w:t xml:space="preserve"> rec</w:t>
-      </w:r>
-      <w:r>
-        <w:rPr>
-          <w:rFonts w:asciiTheme="minorBidi" w:hAnsiTheme="minorBidi"/>
-        </w:rPr>
-        <w:t>eived a score of 0.90. We saw that m</w:t>
-      </w:r>
-      <w:r>
-        <w:rPr>
-          <w:rFonts w:asciiTheme="minorBidi" w:hAnsiTheme="minorBidi"/>
-        </w:rPr>
-        <w:t>ost of the values as</w:t>
-      </w:r>
-      <w:r>
-        <w:rPr>
-          <w:rFonts w:asciiTheme="minorBidi" w:hAnsiTheme="minorBidi"/>
-        </w:rPr>
-        <w:t>pire to the diagonal, as we ex</w:t>
-      </w:r>
-      <w:r>
-        <w:rPr>
-          <w:rFonts w:asciiTheme="minorBidi" w:hAnsiTheme="minorBidi"/>
-        </w:rPr>
-        <w:t>pected. From reviewing the accuracy of this model and</w:t>
-      </w:r>
-      <w:r>
-        <w:rPr>
-          <w:rFonts w:asciiTheme="minorBidi" w:hAnsiTheme="minorBidi"/>
-        </w:rPr>
-        <w:t xml:space="preserve"> the loss of the previous model.</w:t>
+        <w:t xml:space="preserve"> and days</w:t>
       </w:r>
       <w:bookmarkStart w:id="0" w:name="_GoBack"/>
       <w:bookmarkEnd w:id="0"/>
+      <w:r>
+        <w:rPr>
+          <w:rFonts w:asciiTheme="minorBidi" w:hAnsiTheme="minorBidi"/>
+        </w:rPr>
+        <w:t>. We t</w:t>
+      </w:r>
+      <w:r>
+        <w:rPr>
+          <w:rFonts w:asciiTheme="minorBidi" w:hAnsiTheme="minorBidi"/>
+        </w:rPr>
+        <w:t xml:space="preserve">ried implementing all of these. The best improvement we got as from adding </w:t>
+      </w:r>
+      <w:r>
+        <w:rPr>
+          <w:rFonts w:asciiTheme="minorBidi" w:hAnsiTheme="minorBidi"/>
+        </w:rPr>
+        <w:t>25</w:t>
+      </w:r>
+      <w:r>
+        <w:rPr>
+          <w:rFonts w:asciiTheme="minorBidi" w:hAnsiTheme="minorBidi"/>
+        </w:rPr>
+        <w:t xml:space="preserve"> more neurons to the LSTM layer; we managed to get a result of </w:t>
+      </w:r>
+      <w:proofErr w:type="spellStart"/>
+      <w:r>
+        <w:rPr>
+          <w:rFonts w:asciiTheme="minorBidi" w:hAnsiTheme="minorBidi"/>
+        </w:rPr>
+        <w:t>val_loss</w:t>
+      </w:r>
+      <w:proofErr w:type="spellEnd"/>
+      <w:r>
+        <w:rPr>
+          <w:rFonts w:asciiTheme="minorBidi" w:hAnsiTheme="minorBidi"/>
+        </w:rPr>
+        <w:t xml:space="preserve"> </w:t>
+      </w:r>
+      <w:r>
+        <w:rPr>
+          <w:rFonts w:asciiTheme="minorBidi" w:hAnsiTheme="minorBidi"/>
+        </w:rPr>
+        <w:t xml:space="preserve">= </w:t>
+      </w:r>
+      <w:r>
+        <w:rPr>
+          <w:rFonts w:asciiTheme="minorBidi" w:hAnsiTheme="minorBidi"/>
+        </w:rPr>
+        <w:t>0.102</w:t>
+      </w:r>
+      <w:r>
+        <w:rPr>
+          <w:rFonts w:asciiTheme="minorBidi" w:hAnsiTheme="minorBidi"/>
+        </w:rPr>
+        <w:t>8</w:t>
+      </w:r>
+      <w:r>
+        <w:rPr>
+          <w:rFonts w:asciiTheme="minorBidi" w:hAnsiTheme="minorBidi"/>
+        </w:rPr>
+        <w:t>.</w:t>
+      </w:r>
+      <w:r>
+        <w:rPr>
+          <w:rFonts w:asciiTheme="minorBidi" w:hAnsiTheme="minorBidi"/>
+        </w:rPr>
+        <w:t xml:space="preserve"> Adding a dropout layer to see if the </w:t>
+      </w:r>
+      <w:r>
+        <w:rPr>
+          <w:rFonts w:asciiTheme="minorBidi" w:hAnsiTheme="minorBidi"/>
+        </w:rPr>
+        <w:t xml:space="preserve">model was overfitting, the change worsened the </w:t>
+      </w:r>
+      <w:proofErr w:type="gramStart"/>
+      <w:r>
+        <w:rPr>
+          <w:rFonts w:asciiTheme="minorBidi" w:hAnsiTheme="minorBidi"/>
+        </w:rPr>
+        <w:t>results</w:t>
+      </w:r>
+      <w:proofErr w:type="gramEnd"/>
+      <w:r>
+        <w:rPr>
+          <w:rFonts w:asciiTheme="minorBidi" w:hAnsiTheme="minorBidi"/>
+        </w:rPr>
+        <w:t xml:space="preserve"> so overfitting was not the case.</w:t>
+      </w:r>
+    </w:p>
+    <w:p>
+      <w:pPr>
+        <w:rPr>
+          <w:rFonts w:asciiTheme="minorBidi" w:hAnsiTheme="minorBidi"/>
+        </w:rPr>
+      </w:pPr>
+    </w:p>
+    <w:p>
+      <w:pPr>
+        <w:rPr>
+          <w:rFonts w:asciiTheme="minorBidi" w:hAnsiTheme="minorBidi"/>
+        </w:rPr>
+      </w:pPr>
+      <w:r>
+        <w:rPr>
+          <w:rFonts w:asciiTheme="minorBidi" w:hAnsiTheme="minorBidi"/>
+        </w:rPr>
+        <w:lastRenderedPageBreak/>
+        <w:t xml:space="preserve">Then, we fitted </w:t>
+      </w:r>
+      <w:r>
+        <w:rPr>
+          <w:rFonts w:asciiTheme="minorBidi" w:hAnsiTheme="minorBidi"/>
+        </w:rPr>
+        <w:t>a classical machine learning model to the data to get a better benchmark:</w:t>
+      </w:r>
+      <w:r>
+        <w:rPr>
+          <w:rFonts w:asciiTheme="minorBidi" w:hAnsiTheme="minorBidi"/>
+        </w:rPr>
+        <w:t xml:space="preserve"> </w:t>
+      </w:r>
+      <w:r>
+        <w:rPr>
+          <w:rFonts w:asciiTheme="minorBidi" w:hAnsiTheme="minorBidi"/>
+        </w:rPr>
+        <w:t>Linear Regression Machine Learning algorithm</w:t>
+      </w:r>
+      <w:r>
+        <w:rPr>
+          <w:rFonts w:asciiTheme="minorBidi" w:hAnsiTheme="minorBidi"/>
+        </w:rPr>
+        <w:t>.</w:t>
+      </w:r>
+      <w:r>
+        <w:rPr>
+          <w:rFonts w:asciiTheme="minorBidi" w:hAnsiTheme="minorBidi"/>
+        </w:rPr>
+        <w:t xml:space="preserve"> Here we</w:t>
+      </w:r>
+      <w:r>
+        <w:rPr>
+          <w:rFonts w:asciiTheme="minorBidi" w:hAnsiTheme="minorBidi"/>
+        </w:rPr>
+        <w:t xml:space="preserve"> rec</w:t>
+      </w:r>
+      <w:r>
+        <w:rPr>
+          <w:rFonts w:asciiTheme="minorBidi" w:hAnsiTheme="minorBidi"/>
+        </w:rPr>
+        <w:t>eived a score of 0.90. We saw that m</w:t>
+      </w:r>
+      <w:r>
+        <w:rPr>
+          <w:rFonts w:asciiTheme="minorBidi" w:hAnsiTheme="minorBidi"/>
+        </w:rPr>
+        <w:t>ost of the values as</w:t>
+      </w:r>
+      <w:r>
+        <w:rPr>
+          <w:rFonts w:asciiTheme="minorBidi" w:hAnsiTheme="minorBidi"/>
+        </w:rPr>
+        <w:t>pire to the diagonal, as we ex</w:t>
+      </w:r>
+      <w:r>
+        <w:rPr>
+          <w:rFonts w:asciiTheme="minorBidi" w:hAnsiTheme="minorBidi"/>
+        </w:rPr>
+        <w:t>pected. From reviewing the accuracy of this model and</w:t>
+      </w:r>
+      <w:r>
+        <w:rPr>
+          <w:rFonts w:asciiTheme="minorBidi" w:hAnsiTheme="minorBidi"/>
+        </w:rPr>
+        <w:t xml:space="preserve"> the loss of the previous model.</w:t>
+      </w:r>
     </w:p>
     <w:p>
       <w:pPr>
@@ -1153,6 +1244,54 @@
       <w:contextualSpacing/>
     </w:pPr>
   </w:style>
+  <w:style w:type="paragraph" w:styleId="HTMLPreformatted">
+    <w:name w:val="HTML Preformatted"/>
+    <w:basedOn w:val="Normal"/>
+    <w:link w:val="HTMLPreformattedChar"/>
+    <w:uiPriority w:val="99"/>
+    <w:semiHidden/>
+    <w:unhideWhenUsed/>
+    <w:rsid w:val="00E838B8"/>
+    <w:pPr>
+      <w:tabs>
+        <w:tab w:val="left" w:pos="916"/>
+        <w:tab w:val="left" w:pos="1832"/>
+        <w:tab w:val="left" w:pos="2748"/>
+        <w:tab w:val="left" w:pos="3664"/>
+        <w:tab w:val="left" w:pos="4580"/>
+        <w:tab w:val="left" w:pos="5496"/>
+        <w:tab w:val="left" w:pos="6412"/>
+        <w:tab w:val="left" w:pos="7328"/>
+        <w:tab w:val="left" w:pos="8244"/>
+        <w:tab w:val="left" w:pos="9160"/>
+        <w:tab w:val="left" w:pos="10076"/>
+        <w:tab w:val="left" w:pos="10992"/>
+        <w:tab w:val="left" w:pos="11908"/>
+        <w:tab w:val="left" w:pos="12824"/>
+        <w:tab w:val="left" w:pos="13740"/>
+        <w:tab w:val="left" w:pos="14656"/>
+      </w:tabs>
+      <w:spacing w:after="0" w:line="240" w:lineRule="auto"/>
+    </w:pPr>
+    <w:rPr>
+      <w:rFonts w:ascii="Courier New" w:eastAsia="Times New Roman" w:hAnsi="Courier New" w:cs="Courier New"/>
+      <w:sz w:val="20"/>
+      <w:szCs w:val="20"/>
+    </w:rPr>
+  </w:style>
+  <w:style w:type="character" w:customStyle="1" w:styleId="HTMLPreformattedChar">
+    <w:name w:val="HTML Preformatted Char"/>
+    <w:basedOn w:val="DefaultParagraphFont"/>
+    <w:link w:val="HTMLPreformatted"/>
+    <w:uiPriority w:val="99"/>
+    <w:semiHidden/>
+    <w:rsid w:val="00E838B8"/>
+    <w:rPr>
+      <w:rFonts w:ascii="Courier New" w:eastAsia="Times New Roman" w:hAnsi="Courier New" w:cs="Courier New"/>
+      <w:sz w:val="20"/>
+      <w:szCs w:val="20"/>
+    </w:rPr>
+  </w:style>
 </w:styles>
 </file>
 

</xml_diff>